<commit_message>
Concluded testing/research portion of the project
</commit_message>
<xml_diff>
--- a/Literature Review.docx
+++ b/Literature Review.docx
@@ -26,18 +26,75 @@
     <w:p>
       <w:pPr>
         <w:spacing w:after="120"/>
-        <w:rPr>
-          <w:b/>
-        </w:rPr>
-      </w:pPr>
-    </w:p>
-    <w:p>
-      <w:pPr>
-        <w:spacing w:after="120"/>
-        <w:rPr>
-          <w:b/>
-        </w:rPr>
-      </w:pPr>
+        <w:jc w:val="both"/>
+        <w:rPr>
+          <w:rFonts w:eastAsia="SimSun"/>
+          <w:lang w:eastAsia="zh-CN"/>
+        </w:rPr>
+      </w:pPr>
+      <w:r>
+        <w:rPr>
+          <w:rFonts w:eastAsia="SimSun"/>
+          <w:lang w:eastAsia="zh-CN"/>
+        </w:rPr>
+        <w:t>S</w:t>
+      </w:r>
+      <w:r>
+        <w:rPr>
+          <w:rFonts w:eastAsia="SimSun"/>
+          <w:lang w:eastAsia="zh-CN"/>
+        </w:rPr>
+        <w:t xml:space="preserve">oftware evaluation </w:t>
+      </w:r>
+      <w:r>
+        <w:rPr>
+          <w:rFonts w:eastAsia="SimSun"/>
+          <w:lang w:eastAsia="zh-CN"/>
+        </w:rPr>
+        <w:t>has existed nearly as long as software itself, however with the rise of open source many current trends are lacking. This is specifically directed at quality, which becomes difficult to assess if we consider it the same way as closed source</w:t>
+      </w:r>
+      <w:r>
+        <w:rPr>
+          <w:rFonts w:eastAsia="SimSun"/>
+          <w:lang w:eastAsia="zh-CN"/>
+        </w:rPr>
+        <w:t xml:space="preserve">. Procedures like metric utilization and models are an excellent choices to solving this particular issue, </w:t>
+      </w:r>
+      <w:r>
+        <w:rPr>
+          <w:rFonts w:eastAsia="SimSun"/>
+          <w:lang w:eastAsia="zh-CN"/>
+        </w:rPr>
+        <w:t>and each have their own set of advantages/disadvantages</w:t>
+      </w:r>
+      <w:r>
+        <w:rPr>
+          <w:rFonts w:eastAsia="SimSun"/>
+          <w:lang w:eastAsia="zh-CN"/>
+        </w:rPr>
+        <w:t>. C</w:t>
+      </w:r>
+      <w:r>
+        <w:rPr>
+          <w:rFonts w:eastAsia="SimSun"/>
+          <w:lang w:eastAsia="zh-CN"/>
+        </w:rPr>
+        <w:t xml:space="preserve">ommunity </w:t>
+      </w:r>
+      <w:r>
+        <w:rPr>
+          <w:rFonts w:eastAsia="SimSun"/>
+          <w:lang w:eastAsia="zh-CN"/>
+        </w:rPr>
+        <w:t xml:space="preserve">is a relatively new topic for discussion and one of the unique factors of open source software. With all this in mind new methods of testing open source must be discussed, and ways of testing quality must be determined. </w:t>
+      </w:r>
+      <w:r>
+        <w:rPr>
+          <w:rFonts w:eastAsia="SimSun"/>
+          <w:lang w:eastAsia="zh-CN"/>
+        </w:rPr>
+        <w:t xml:space="preserve"> </w:t>
+      </w:r>
     </w:p>
     <w:p>
       <w:pPr>
@@ -64,16 +121,6 @@
     </w:p>
     <w:p>
       <w:pPr>
-        <w:spacing w:after="120"/>
-        <w:rPr>
-          <w:rFonts w:eastAsia="SimSun"/>
-          <w:b/>
-          <w:lang w:eastAsia="zh-CN"/>
-        </w:rPr>
-      </w:pPr>
-    </w:p>
-    <w:p>
-      <w:pPr>
         <w:pStyle w:val="ListParagraph"/>
         <w:numPr>
           <w:ilvl w:val="1"/>
@@ -129,10 +176,19 @@
         <w:t xml:space="preserve"> shortly after the announcement for the release of the Netscape source code </w:t>
       </w:r>
       <w:r>
-        <w:t xml:space="preserve">[0.1]. </w:t>
-      </w:r>
-      <w:r>
-        <w:t xml:space="preserve">The session was inspired by the idea that this release had created an opportunity to discuss and advocate </w:t>
+        <w:t>[1</w:t>
+      </w:r>
+      <w:r>
+        <w:t xml:space="preserve">]. </w:t>
+      </w:r>
+      <w:r>
+        <w:t>The session was inspired by the idea that th</w:t>
+      </w:r>
+      <w:r>
+        <w:t>e</w:t>
+      </w:r>
+      <w:r>
+        <w:t xml:space="preserve"> release had created an opportunity to discuss and advocate </w:t>
       </w:r>
       <w:r>
         <w:t>a design process that as of that</w:t>
@@ -153,7 +209,13 @@
         <w:jc w:val="both"/>
       </w:pPr>
       <w:r>
-        <w:t>In general OSS is software where the source code is made openly available to the public [0.2]. As such anyone can inspect, modify, or even further enhance the existing code.</w:t>
+        <w:t>In general OSS is software where the source code is made ope</w:t>
+      </w:r>
+      <w:r>
+        <w:t>nly available to the public [2</w:t>
+      </w:r>
+      <w:r>
+        <w:t>]. As such anyone can inspect, modify, or even further enhance the existing code.</w:t>
       </w:r>
       <w:r>
         <w:t xml:space="preserve"> This isn’t necessarily limited </w:t>
@@ -171,7 +233,13 @@
         <w:t>It</w:t>
       </w:r>
       <w:r>
-        <w:t xml:space="preserve"> doesn’t generally concern itself with concepts like licensing as </w:t>
+        <w:t xml:space="preserve"> doesn’t generally concern itself with concepts like licensing</w:t>
+      </w:r>
+      <w:r>
+        <w:t>,</w:t>
+      </w:r>
+      <w:r>
+        <w:t xml:space="preserve"> as </w:t>
       </w:r>
       <w:r>
         <w:t>it is believed this</w:t>
@@ -180,7 +248,13 @@
         <w:t xml:space="preserve"> allows for greater indepe</w:t>
       </w:r>
       <w:r>
-        <w:t xml:space="preserve">ndence between software vendors [6]. </w:t>
+        <w:t>nd</w:t>
+      </w:r>
+      <w:r>
+        <w:t>ence between software vendors [10</w:t>
+      </w:r>
+      <w:r>
+        <w:t xml:space="preserve">]. </w:t>
       </w:r>
       <w:r>
         <w:t>The</w:t>
@@ -213,7 +287,13 @@
         <w:jc w:val="both"/>
       </w:pPr>
       <w:r>
-        <w:t xml:space="preserve">The process itself is relatively simple, but becomes more sophisticated as the project increases in size [11]. Generally, an individual or group will have an idea, and will begin basic development on it. They will then put the source code online, and allow individuals to edit and make changes to the already existing code. In some cases an entire community </w:t>
+        <w:t>The process itself is relatively simple, but becomes more sophisticated as t</w:t>
+      </w:r>
+      <w:r>
+        <w:t>he project increases in size [15</w:t>
+      </w:r>
+      <w:r>
+        <w:t xml:space="preserve">]. Generally, an individual or group will have an idea, and will begin basic development on it. They will then put the source code online, and allow individuals to edit and make changes to the already existing code. In some cases an entire community </w:t>
       </w:r>
       <w:r>
         <w:t>is created</w:t>
@@ -293,13 +373,6 @@
     <w:p>
       <w:pPr>
         <w:spacing w:after="120"/>
-        <w:ind w:left="360"/>
-        <w:jc w:val="both"/>
-      </w:pPr>
-    </w:p>
-    <w:p>
-      <w:pPr>
-        <w:spacing w:after="120"/>
         <w:jc w:val="both"/>
       </w:pPr>
     </w:p>
@@ -344,7 +417,14 @@
           <w:rFonts w:eastAsia="SimSun"/>
           <w:lang w:eastAsia="zh-CN"/>
         </w:rPr>
-        <w:t>ality can generally be seen as the</w:t>
+        <w:t>ality can</w:t>
+      </w:r>
+      <w:r>
+        <w:rPr>
+          <w:rFonts w:eastAsia="SimSun"/>
+          <w:lang w:eastAsia="zh-CN"/>
+        </w:rPr>
+        <w:t xml:space="preserve"> be seen as the</w:t>
       </w:r>
       <w:r>
         <w:rPr>
@@ -400,7 +480,14 @@
           <w:rFonts w:eastAsia="SimSun"/>
           <w:lang w:eastAsia="zh-CN"/>
         </w:rPr>
-        <w:t xml:space="preserve">[1]. There are also debates on when software quality analysis should take place, as it’s beneficial for different users at different times. The entire process should be considered for designers, while for end-users the result is really the only concern. </w:t>
+        <w:t>[5</w:t>
+      </w:r>
+      <w:r>
+        <w:rPr>
+          <w:rFonts w:eastAsia="SimSun"/>
+          <w:lang w:eastAsia="zh-CN"/>
+        </w:rPr>
+        <w:t xml:space="preserve">]. There are also debates on when software quality analysis should take place, as it’s beneficial for different users at different times. The entire process should be considered for designers, while for end-users the result is really the only concern. </w:t>
       </w:r>
       <w:r>
         <w:rPr>
@@ -487,14 +574,35 @@
           <w:rFonts w:eastAsia="SimSun"/>
           <w:lang w:eastAsia="zh-CN"/>
         </w:rPr>
-        <w:t xml:space="preserve"> [5]. In this case models tend to be more useful for designers as they analyze quality from a multitude of perspectives throughout the entire creation process. </w:t>
-      </w:r>
-      <w:r>
-        <w:rPr>
-          <w:rFonts w:eastAsia="SimSun"/>
-          <w:lang w:eastAsia="zh-CN"/>
-        </w:rPr>
-        <w:t>If based of the ISO9126 then they tend to consider:</w:t>
+        <w:t xml:space="preserve"> [9</w:t>
+      </w:r>
+      <w:r>
+        <w:rPr>
+          <w:rFonts w:eastAsia="SimSun"/>
+          <w:lang w:eastAsia="zh-CN"/>
+        </w:rPr>
+        <w:t xml:space="preserve">]. In this case models tend to be more useful for designers as they analyze quality from a multitude of perspectives throughout the entire creation process. </w:t>
+      </w:r>
+      <w:r>
+        <w:rPr>
+          <w:rFonts w:eastAsia="SimSun"/>
+          <w:lang w:eastAsia="zh-CN"/>
+        </w:rPr>
+        <w:t xml:space="preserve">If based </w:t>
+      </w:r>
+      <w:r>
+        <w:rPr>
+          <w:rFonts w:eastAsia="SimSun"/>
+          <w:lang w:eastAsia="zh-CN"/>
+        </w:rPr>
+        <w:t>of the ISO9126 then they</w:t>
+      </w:r>
+      <w:r>
+        <w:rPr>
+          <w:rFonts w:eastAsia="SimSun"/>
+          <w:lang w:eastAsia="zh-CN"/>
+        </w:rPr>
+        <w:t xml:space="preserve"> consider:</w:t>
       </w:r>
     </w:p>
     <w:p>
@@ -609,7 +717,14 @@
           <w:rFonts w:eastAsia="SimSun"/>
           <w:lang w:eastAsia="zh-CN"/>
         </w:rPr>
-        <w:t xml:space="preserve"> [12]</w:t>
+        <w:t xml:space="preserve"> [16</w:t>
+      </w:r>
+      <w:r>
+        <w:rPr>
+          <w:rFonts w:eastAsia="SimSun"/>
+          <w:lang w:eastAsia="zh-CN"/>
+        </w:rPr>
+        <w:t>]</w:t>
       </w:r>
       <w:r>
         <w:rPr>
@@ -713,7 +828,16 @@
         <w:t xml:space="preserve"> accordingly, its quality will decay</w:t>
       </w:r>
       <w:r>
-        <w:t xml:space="preserve"> [0.3, I...II]. The</w:t>
+        <w:t xml:space="preserve"> [3</w:t>
+      </w:r>
+      <w:r>
+        <w:t>,</w:t>
+      </w:r>
+      <w:r>
+        <w:t xml:space="preserve"> pp. 1-2</w:t>
+      </w:r>
+      <w:r>
+        <w:t>]. The</w:t>
       </w:r>
       <w:r>
         <w:t xml:space="preserve"> only </w:t>
@@ -828,7 +952,10 @@
         <w:t>certain aspects of the software</w:t>
       </w:r>
       <w:r>
-        <w:t xml:space="preserve"> [1]. As mentioned previously, they are direct measurements and are useful for determining whether a specific design corresponds to particular characteristics</w:t>
+        <w:t xml:space="preserve"> [5</w:t>
+      </w:r>
+      <w:r>
+        <w:t>]. As mentioned previously, they are direct measurements and are useful for determining whether a specific design corresponds to particular characteristics</w:t>
       </w:r>
       <w:r>
         <w:t>. Metrics aren’t limited to closed software either, and can be applied to OSS. The reason is that static code analysis doesn’</w:t>
@@ -843,7 +970,10 @@
         <w:t xml:space="preserve"> resulting software isn’t ultimately </w:t>
       </w:r>
       <w:r>
-        <w:t>any different [2].</w:t>
+        <w:t>any different [6</w:t>
+      </w:r>
+      <w:r>
+        <w:t>].</w:t>
       </w:r>
       <w:r>
         <w:t xml:space="preserve"> In laymen’s terms, the product is the basically the same as any other </w:t>
@@ -861,7 +991,13 @@
         <w:jc w:val="both"/>
       </w:pPr>
       <w:r>
-        <w:t>Utilizing metrics has many advantages, and can help designers in better responding to feedback [4]. In the case of fast operating environments, with shorter deadlines and less resources (</w:t>
+        <w:t xml:space="preserve">Utilizing metrics has many advantages, and can help designers in </w:t>
+      </w:r>
+      <w:r>
+        <w:t>better responding to feedback [8</w:t>
+      </w:r>
+      <w:r>
+        <w:t>]. In the case of fast operating environments, with shorter deadlines and less resources (</w:t>
       </w:r>
       <w:r>
         <w:t xml:space="preserve">like </w:t>
@@ -870,13 +1006,22 @@
         <w:t>most OSS projects) metrics become all the more important. The reason for such a case is that metrics can analyze many aspects of a project, and help designers determine where they are faulting [</w:t>
       </w:r>
       <w:r>
-        <w:t xml:space="preserve">3]. </w:t>
+        <w:t>7</w:t>
+      </w:r>
+      <w:r>
+        <w:t xml:space="preserve">]. </w:t>
       </w:r>
       <w:r>
         <w:t xml:space="preserve">Metrics are mainly used from a static code point, but also can analyze errors and even documentation. While this is incredibly useful, metrics also have </w:t>
       </w:r>
       <w:r>
-        <w:t xml:space="preserve">a setback in that most don’t have a “gold standard” for acceptable values [12]. There are benchmarks, however most haven’t been widely accepted and it’s recommended to test only those which are </w:t>
+        <w:t>a setback in that most don’t have a “gold sta</w:t>
+      </w:r>
+      <w:r>
+        <w:t>ndard” for acceptable values [16</w:t>
+      </w:r>
+      <w:r>
+        <w:t xml:space="preserve">]. There are benchmarks, however most haven’t been widely accepted and it’s recommended to test only those which are </w:t>
       </w:r>
       <w:r>
         <w:t xml:space="preserve">widely documented. </w:t>
@@ -900,7 +1045,19 @@
         <w:t xml:space="preserve">don’t </w:t>
       </w:r>
       <w:r>
-        <w:t xml:space="preserve">seem to agree on when analysis should occur (example: the design process or final product). Models make the case for the doing it throughout the process, and this will be touched on in the next section. A point is made in a paper on the SQO-OSS quality model on the difficult of properly analyzing functionality, as one cannot know the prime directives of the creators [7]. This further limits certain metrics, as they become only useful to designers and not end-users themselves. One clear consensus exists and that is towards the analysis of </w:t>
+        <w:t>seem to agree on when analysis should occur (example: the design process or final product). Models make the case for the doing it throughout the process, and this will be touched on in the next section. A point is made in a paper on the SQO-OSS quality model on the difficult</w:t>
+      </w:r>
+      <w:r>
+        <w:t>y</w:t>
+      </w:r>
+      <w:r>
+        <w:t xml:space="preserve"> of properly analyzing functionality, as one cannot know the prime directives</w:t>
+      </w:r>
+      <w:r>
+        <w:t xml:space="preserve"> of the creators [11</w:t>
+      </w:r>
+      <w:r>
+        <w:t xml:space="preserve">]. This further limits certain metrics, as they become only useful to designers and not end-users themselves. One clear consensus exists and that is towards the analysis of </w:t>
       </w:r>
       <w:r>
         <w:t>source code</w:t>
@@ -912,19 +1069,31 @@
         <w:t>For OSS, the justification is that source code</w:t>
       </w:r>
       <w:r>
-        <w:t xml:space="preserve"> it</w:t>
-      </w:r>
-      <w:r>
-        <w:t xml:space="preserve"> is always available, </w:t>
-      </w:r>
-      <w:r>
-        <w:t>therefore it should be analyze</w:t>
-      </w:r>
-      <w:r>
-        <w:t xml:space="preserve">d [6]. </w:t>
-      </w:r>
-      <w:r>
-        <w:t>The ISO9216 quality standard is often used as a complete reference for the looking at the quality of software. However, it’s also been stressed that much of is redundant and repetitive. To be safe it is suggested in one article to at the very least utilize at least one metric for coupling, cohesion, size, and inheritance to be safe [12].</w:t>
+        <w:t xml:space="preserve"> </w:t>
+      </w:r>
+      <w:r>
+        <w:t xml:space="preserve">is always available, </w:t>
+      </w:r>
+      <w:r>
+        <w:t xml:space="preserve">therefore </w:t>
+      </w:r>
+      <w:r>
+        <w:t>should be analyze</w:t>
+      </w:r>
+      <w:r>
+        <w:t>d [10</w:t>
+      </w:r>
+      <w:r>
+        <w:t xml:space="preserve">]. </w:t>
+      </w:r>
+      <w:r>
+        <w:t>The ISO9216 quality standard is often used as a complete reference for the looking at the quality of software. However, it’s also been stressed that much of is redundant and repetitive. To be safe it is suggested in one article to at the very least utilize at least one metric for coupling, cohesion, size</w:t>
+      </w:r>
+      <w:r>
+        <w:t>, and inheritance to be safe [16</w:t>
+      </w:r>
+      <w:r>
+        <w:t>].</w:t>
       </w:r>
     </w:p>
     <w:p>
@@ -948,7 +1117,10 @@
         <w:t xml:space="preserve"> transparently </w:t>
       </w:r>
       <w:r>
-        <w:t xml:space="preserve">and without many barriers [2]. The problem here is that while static code analysis remains the same, there are issues analyzing the big picture. Basically, there aren’t commonly accepted metrics that consider enough for it to be fully useful for OSS. A major example is community which will be discussed in its own section later on. </w:t>
+        <w:t>and without many barriers [6</w:t>
+      </w:r>
+      <w:r>
+        <w:t xml:space="preserve">]. The problem here is that while static code analysis remains the same, there are issues analyzing the big picture. Basically, there aren’t commonly accepted metrics that consider enough for it to be fully useful for OSS. A major example is community which will be discussed in its own section later on. </w:t>
       </w:r>
       <w:r>
         <w:t>Some metrics which are greatly documented and commonly used are:</w:t>
@@ -1080,10 +1252,16 @@
         <w:t xml:space="preserve">readability and maintainability </w:t>
       </w:r>
       <w:r>
-        <w:t>[1][2][10]</w:t>
-      </w:r>
-      <w:r>
-        <w:t>[12]</w:t>
+        <w:t>[5],[6],[14</w:t>
+      </w:r>
+      <w:r>
+        <w:t>]</w:t>
+      </w:r>
+      <w:r>
+        <w:t>,[16</w:t>
+      </w:r>
+      <w:r>
+        <w:t>]</w:t>
       </w:r>
       <w:r>
         <w:t>.</w:t>
@@ -1101,14 +1279,11 @@
         <w:t xml:space="preserve"> </w:t>
       </w:r>
       <w:r>
-        <w:t>at an ISO9126 site [0.4].</w:t>
-      </w:r>
-    </w:p>
-    <w:p>
-      <w:pPr>
-        <w:spacing w:after="120"/>
-        <w:jc w:val="both"/>
-      </w:pPr>
+        <w:t>at an ISO9126 site [4</w:t>
+      </w:r>
+      <w:r>
+        <w:t>].</w:t>
+      </w:r>
     </w:p>
     <w:p>
       <w:pPr>
@@ -1160,7 +1335,10 @@
         <w:t xml:space="preserve"> OSS models came into existence due to the inability of traditional software models not considering aspects like community</w:t>
       </w:r>
       <w:r>
-        <w:t xml:space="preserve"> [5]</w:t>
+        <w:t xml:space="preserve"> [9</w:t>
+      </w:r>
+      <w:r>
+        <w:t>]</w:t>
       </w:r>
       <w:r>
         <w:t xml:space="preserve">. </w:t>
@@ -1228,13 +1406,31 @@
         <w:t>note that the ones mentioned most</w:t>
       </w:r>
       <w:r>
-        <w:t xml:space="preserve"> use some form of hierarchal model, broken down into layers. Each layer works off of each other, but generally has its own unique criteria for assessment which may include some form of measuring (example: metrics). This is partially based on the classical ISO</w:t>
+        <w:t xml:space="preserve"> use some form of hierarchal model, </w:t>
+      </w:r>
+      <w:r>
+        <w:t xml:space="preserve">and </w:t>
+      </w:r>
+      <w:r>
+        <w:t>broken down into layers. E</w:t>
+      </w:r>
+      <w:r>
+        <w:t>ach layer works off of the previous</w:t>
+      </w:r>
+      <w:r>
+        <w:t>, but generally has its own unique criteria for assessment which may include some form of measuring (example: metrics). This is partially based on the classical ISO</w:t>
       </w:r>
       <w:r>
         <w:t>9126</w:t>
       </w:r>
       <w:r>
-        <w:t>, however it’s expanded to included ideas unique to OSS [5]</w:t>
+        <w:t>, however it’s expanded to</w:t>
+      </w:r>
+      <w:r>
+        <w:t xml:space="preserve"> included ideas unique to OSS [9</w:t>
+      </w:r>
+      <w:r>
+        <w:t>]</w:t>
       </w:r>
       <w:r>
         <w:t>.</w:t>
@@ -1269,7 +1465,10 @@
         <w:t xml:space="preserve"> [</w:t>
       </w:r>
       <w:r>
-        <w:t>7]</w:t>
+        <w:t>11</w:t>
+      </w:r>
+      <w:r>
+        <w:t>]</w:t>
       </w:r>
       <w:r>
         <w:t xml:space="preserve">. </w:t>
@@ -1464,7 +1663,10 @@
         <w:t>main categories must match</w:t>
       </w:r>
       <w:r>
-        <w:t>) [7].</w:t>
+        <w:t>) [11</w:t>
+      </w:r>
+      <w:r>
+        <w:t>].</w:t>
       </w:r>
     </w:p>
     <w:p>
@@ -1476,7 +1678,13 @@
         <w:t xml:space="preserve">The QualOSS model is </w:t>
       </w:r>
       <w:r>
-        <w:t>an assessment of whether the quality of OSS is sufficient for the intended purpose, and whether the chances of being maintained and supported in the future, as well as of keeping certain quality standards over time, are sufficiently high [6].</w:t>
+        <w:t>an assessment of whether the quality of OSS is sufficient for the intended purpose, and whether the chances of being maintained and supported in the future, as well as of keeping certain quality standards ove</w:t>
+      </w:r>
+      <w:r>
+        <w:t>r time, are sufficiently high [10</w:t>
+      </w:r>
+      <w:r>
+        <w:t>].</w:t>
       </w:r>
       <w:r>
         <w:t xml:space="preserve"> This model claims that it differs from those </w:t>
@@ -1509,7 +1717,13 @@
         <w:t>OSS doesn’t necessarily need to be concerned with licensing costs and allows for greater independence between software vendors</w:t>
       </w:r>
       <w:r>
-        <w:t>, analysis on anything related to this should be a concern [6]</w:t>
+        <w:t>, analysis on anything relate</w:t>
+      </w:r>
+      <w:r>
+        <w:t>d to this should be a concern [10</w:t>
+      </w:r>
+      <w:r>
+        <w:t>]</w:t>
       </w:r>
       <w:r>
         <w:t xml:space="preserve">. </w:t>
@@ -1579,7 +1793,10 @@
         <w:t>se to previous stable releases</w:t>
       </w:r>
       <w:r>
-        <w:t xml:space="preserve"> [6]</w:t>
+        <w:t xml:space="preserve"> [10</w:t>
+      </w:r>
+      <w:r>
+        <w:t>]</w:t>
       </w:r>
       <w:r>
         <w:t>.</w:t>
@@ -1593,7 +1810,10 @@
         <w:t>The OMM model is based on knowledge of the Free/Libre Open Source Software process, and is in fact an evolution on the process</w:t>
       </w:r>
       <w:r>
-        <w:t xml:space="preserve"> itself [8]</w:t>
+        <w:t xml:space="preserve"> itself [12</w:t>
+      </w:r>
+      <w:r>
+        <w:t>]</w:t>
       </w:r>
       <w:r>
         <w:t>. It utilizes a tree level scale in order to keep it simple and its goal is to improve the quality of OSS as a whole.</w:t>
@@ -1675,7 +1895,10 @@
         <w:t>The model comprises of trustworthy elements grouped into 3 maturity levels named basic, intermediate, and advanced. At the same time it’s organized into levels, with each level building on the previous lower level</w:t>
       </w:r>
       <w:r>
-        <w:t xml:space="preserve"> [8]</w:t>
+        <w:t xml:space="preserve"> [12</w:t>
+      </w:r>
+      <w:r>
+        <w:t>]</w:t>
       </w:r>
       <w:r>
         <w:t xml:space="preserve">. </w:t>
@@ -1693,7 +1916,13 @@
         <w:jc w:val="both"/>
       </w:pPr>
       <w:r>
-        <w:t xml:space="preserve">A clear advantage of models can be seen in this argument, in that they expand off metrics and consider the larger process of OSS. Community is an idea considered by nearly every model, and is something that should be analyzed when considering quality. That being said, they are clearly not usable by just anybody and if one doesn’t understand the created intention, then much of this is unusable. At the same time, if the individual assessing doesn’t have certain piece of information (limited to developers) then the models again become unusable. Due to these restrictions, models </w:t>
+        <w:t>A clear advantage of models can be seen in this argument, in that they expand off metrics and consider the larger process of OSS. Community is an idea considered by nearly every model, and is something that should be analyzed when considering quality. That being said, they are clearly not usable by just anybody and if one doesn’t understand the created intention, then much of this is unusable. At the same time, if the individual assessing doesn’t have certain piece</w:t>
+      </w:r>
+      <w:r>
+        <w:t>s</w:t>
+      </w:r>
+      <w:r>
+        <w:t xml:space="preserve"> of information (limited to developers) then the models again become unusable. Due to these restrictions, models </w:t>
       </w:r>
       <w:r>
         <w:lastRenderedPageBreak/>
@@ -1704,12 +1933,6 @@
       <w:pPr>
         <w:spacing w:after="120"/>
         <w:jc w:val="both"/>
-      </w:pPr>
-    </w:p>
-    <w:p>
-      <w:pPr>
-        <w:spacing w:after="120"/>
-        <w:jc w:val="both"/>
         <w:rPr>
           <w:b/>
         </w:rPr>
@@ -1760,7 +1983,13 @@
         <w:t xml:space="preserve">of active projects have few actual committers, and actual trends show a linear decrease when compared to projects over number of committers. In fact, once a project reaches a certain size it begins to act quite differently than smaller ones, and </w:t>
       </w:r>
       <w:r>
-        <w:t xml:space="preserve">takes a more progressive approach [11]. </w:t>
+        <w:t xml:space="preserve">takes a more progressive </w:t>
+      </w:r>
+      <w:r>
+        <w:t>approach [15</w:t>
+      </w:r>
+      <w:r>
+        <w:t xml:space="preserve">]. </w:t>
       </w:r>
     </w:p>
     <w:p>
@@ -1772,7 +2001,25 @@
         <w:t xml:space="preserve">The research conducted by different groups seems divided on whether this increase in project size directly corresponds to an increase in quality. One paper performed tests on a set of projects utilizing a variety of metrics, but found no decrease in quality </w:t>
       </w:r>
       <w:r>
-        <w:t>based solely on community size [10]. This idea makes sense as it’s completely subjective to those working on the project. A better measurement for community might be the idea of how active a community is. There’s a lot of supportive research for this, as having members isn’t necessarily enough and “retention” is much useful [4][9]. This idea considers not just whether there is a large community, but how often issues are being resolved and how much participation there is.</w:t>
+        <w:t>ba</w:t>
+      </w:r>
+      <w:r>
+        <w:t>sed solely on community size [14</w:t>
+      </w:r>
+      <w:r>
+        <w:t>]. This idea makes sense as it’s completely subjective to those working on the project. A better measurement for community might be the idea of how active a community is. There’s a lot of supportive research for this, as having members isn’t necessarily enough a</w:t>
+      </w:r>
+      <w:r>
+        <w:t>nd “retention” is much useful [8</w:t>
+      </w:r>
+      <w:r>
+        <w:t>]</w:t>
+      </w:r>
+      <w:r>
+        <w:t>,[13</w:t>
+      </w:r>
+      <w:r>
+        <w:t>]. This idea considers not just whether there is a large community, but how often issues are being resolved and how much participation there is.</w:t>
       </w:r>
       <w:r>
         <w:t xml:space="preserve"> This may not directly show whether something has high quality, but does show how often errors are being resolved and could explain bad quality.</w:t>
@@ -1809,12 +2056,6 @@
       <w:pPr>
         <w:spacing w:after="120"/>
         <w:jc w:val="both"/>
-      </w:pPr>
-    </w:p>
-    <w:p>
-      <w:pPr>
-        <w:spacing w:after="120"/>
-        <w:jc w:val="both"/>
         <w:rPr>
           <w:b/>
         </w:rPr>
@@ -1841,7 +2082,10 @@
         <w:t xml:space="preserve"> the fact that different metric tools interpret and implement the definitions of software differently</w:t>
       </w:r>
       <w:r>
-        <w:t xml:space="preserve"> [12]</w:t>
+        <w:t xml:space="preserve"> [16</w:t>
+      </w:r>
+      <w:r>
+        <w:t>]</w:t>
       </w:r>
       <w:r>
         <w:t xml:space="preserve">. Basically, what this means is that </w:t>
@@ -1876,18 +2120,28 @@
         <w:t xml:space="preserve"> study which involves lack of universality among tools, the actual cost/availability of tools, the fact that not all tools measure the same thing, and that there’s no “gold standard” for valid metrics</w:t>
       </w:r>
       <w:r>
-        <w:t xml:space="preserve"> [12]</w:t>
+        <w:t xml:space="preserve"> [16</w:t>
+      </w:r>
+      <w:r>
+        <w:t>]</w:t>
       </w:r>
       <w:r>
         <w:t xml:space="preserve">. </w:t>
       </w:r>
       <w:r>
-        <w:t>The last point is especially worth considering as it not only means multiple metric tools can be used for t</w:t>
+        <w:t>The last point is especially worth considering as it not only means multiple metric tools can</w:t>
+      </w:r>
+      <w:r>
+        <w:t>’t</w:t>
+      </w:r>
+      <w:r>
+        <w:t xml:space="preserve"> be used for t</w:t>
       </w:r>
       <w:r>
         <w:t>esting, it also means that testing has to be comparative among multiple projects. Basically, for there to be proper analysis of quality (at this point in time), multiple projects must be tested for a baseline to be developed.</w:t>
       </w:r>
     </w:p>
+    <w:p/>
     <w:p/>
     <w:p>
       <w:pPr>
@@ -1911,6 +2165,7 @@
           <w:sz w:val="32"/>
           <w:lang w:eastAsia="zh-CN"/>
         </w:rPr>
+        <w:lastRenderedPageBreak/>
         <w:t xml:space="preserve">Conclusion and </w:t>
       </w:r>
       <w:r>
@@ -1922,17 +2177,6 @@
         </w:rPr>
         <w:t>Research Proposal</w:t>
       </w:r>
-    </w:p>
-    <w:p>
-      <w:pPr>
-        <w:spacing w:after="120"/>
-        <w:jc w:val="both"/>
-        <w:rPr>
-          <w:rFonts w:eastAsia="SimSun"/>
-          <w:b/>
-          <w:lang w:eastAsia="zh-CN"/>
-        </w:rPr>
-      </w:pPr>
     </w:p>
     <w:p>
       <w:pPr>
@@ -1972,7 +2216,63 @@
           <w:rFonts w:eastAsia="SimSun"/>
           <w:lang w:eastAsia="zh-CN"/>
         </w:rPr>
-        <w:t xml:space="preserve">As discussed, software evaluation isn’t a new trend, however with the rise of open source software current methods aren’t necessarily sufficient. Quality is something that should, and must be evaluated in order to pick the correct solution to a problem. Procedures like metric utilization and models are an excellent choices to solving this particular issue, however they each have their own unique problems. Models are limiting in that they’re only useful for designers with access to restricted qualitative data, and most end-users are only concerned with the final product. Therefore concept which should be the point of concentration is the idea of “maintainability”. If a product is easy to maintain, it should be easier to use and at the same time have a better quality. There are many metrics directed to this concept which paint the big picture for those querying the project. However, metrics for community must also be considered as they may not necessarily explain good quality, they most certainly can explain bad quality. The justification for that is through showing how active a project is, and how often things are </w:t>
+        <w:t xml:space="preserve">As discussed, software evaluation isn’t a new trend, however with the rise of open source software current methods aren’t necessarily sufficient. Quality is something that should, and must be evaluated in order to pick the correct solution to a problem. Procedures like metric utilization and models are an excellent choices to solving this particular issue, however they each have their own unique problems. Models are limiting in that they’re only useful for designers with access to restricted qualitative data, and most end-users are only concerned with the final product. Therefore </w:t>
+      </w:r>
+      <w:r>
+        <w:rPr>
+          <w:rFonts w:eastAsia="SimSun"/>
+          <w:lang w:eastAsia="zh-CN"/>
+        </w:rPr>
+        <w:t xml:space="preserve">a </w:t>
+      </w:r>
+      <w:r>
+        <w:rPr>
+          <w:rFonts w:eastAsia="SimSun"/>
+          <w:lang w:eastAsia="zh-CN"/>
+        </w:rPr>
+        <w:t xml:space="preserve">concept which should be the point of concentration is the idea of “maintainability”. If a product is easy to maintain, it should be easier to use and at the same time have a better quality. There are many metrics directed to this concept which paint the </w:t>
+      </w:r>
+      <w:r>
+        <w:rPr>
+          <w:rFonts w:eastAsia="SimSun"/>
+          <w:lang w:eastAsia="zh-CN"/>
+        </w:rPr>
+        <w:t>“</w:t>
+      </w:r>
+      <w:r>
+        <w:rPr>
+          <w:rFonts w:eastAsia="SimSun"/>
+          <w:lang w:eastAsia="zh-CN"/>
+        </w:rPr>
+        <w:t>big picture</w:t>
+      </w:r>
+      <w:r>
+        <w:rPr>
+          <w:rFonts w:eastAsia="SimSun"/>
+          <w:lang w:eastAsia="zh-CN"/>
+        </w:rPr>
+        <w:t>”</w:t>
+      </w:r>
+      <w:r>
+        <w:rPr>
+          <w:rFonts w:eastAsia="SimSun"/>
+          <w:lang w:eastAsia="zh-CN"/>
+        </w:rPr>
+        <w:t xml:space="preserve"> for those querying the project. However, metrics for community must also be considered</w:t>
+      </w:r>
+      <w:r>
+        <w:rPr>
+          <w:rFonts w:eastAsia="SimSun"/>
+          <w:lang w:eastAsia="zh-CN"/>
+        </w:rPr>
+        <w:t>,</w:t>
+      </w:r>
+      <w:r>
+        <w:rPr>
+          <w:rFonts w:eastAsia="SimSun"/>
+          <w:lang w:eastAsia="zh-CN"/>
+        </w:rPr>
+        <w:t xml:space="preserve"> as they may not necessarily explain good quality, they most certainly can explain bad quality. The justification for that is through showing how active a project is, and how often things are </w:t>
       </w:r>
       <w:r>
         <w:rPr>
@@ -1981,8 +2281,6 @@
         </w:rPr>
         <w:t xml:space="preserve">resolved. Finally, testing for metrics must also be carefully done as many tools are not comparable, and standardized baselines have yet to be set. </w:t>
       </w:r>
-      <w:bookmarkStart w:id="0" w:name="_GoBack"/>
-      <w:bookmarkEnd w:id="0"/>
     </w:p>
     <w:p>
       <w:pPr>
@@ -2010,9 +2308,78 @@
     </w:p>
     <w:p>
       <w:pPr>
-        <w:pStyle w:val="Heading1"/>
+        <w:spacing w:after="120"/>
+        <w:jc w:val="both"/>
+      </w:pPr>
+      <w:r>
+        <w:t>We are looking to utilize metrics, which can effectively measure the quality of OSS projects. As discussed, models seem overly complex but do make a relevant point on community. A “big picture” approach should therefore be taken, where assessment focusses on both how active a project is and how maintainable t</w:t>
+      </w:r>
+      <w:r>
+        <w:t>he</w:t>
+      </w:r>
+      <w:r>
+        <w:t xml:space="preserve"> source </w:t>
+      </w:r>
+      <w:r>
+        <w:t xml:space="preserve">code </w:t>
+      </w:r>
+      <w:r>
+        <w:t xml:space="preserve">is. </w:t>
+      </w:r>
+    </w:p>
+    <w:p>
+      <w:pPr>
+        <w:spacing w:after="120"/>
+        <w:jc w:val="both"/>
+        <w:rPr>
+          <w:i/>
+        </w:rPr>
+      </w:pPr>
+      <w:r>
+        <w:rPr>
+          <w:i/>
+        </w:rPr>
+        <w:t xml:space="preserve">Objective(s) or </w:t>
+      </w:r>
+      <w:r>
+        <w:rPr>
+          <w:rFonts w:eastAsia="SimSun"/>
+          <w:i/>
+          <w:lang w:eastAsia="zh-CN"/>
+        </w:rPr>
+        <w:t>A</w:t>
+      </w:r>
+      <w:r>
+        <w:rPr>
+          <w:i/>
+        </w:rPr>
+        <w:t>ctivities</w:t>
+      </w:r>
+    </w:p>
+    <w:p>
+      <w:pPr>
+        <w:pStyle w:val="Heading3"/>
         <w:spacing w:before="0" w:after="120"/>
         <w:jc w:val="both"/>
+        <w:rPr>
+          <w:rFonts w:ascii="Times New Roman" w:eastAsia="SimSun" w:hAnsi="Times New Roman"/>
+          <w:b w:val="0"/>
+          <w:kern w:val="36"/>
+          <w:sz w:val="24"/>
+          <w:szCs w:val="24"/>
+          <w:lang w:eastAsia="zh-CN"/>
+        </w:rPr>
+      </w:pPr>
+      <w:r>
+        <w:rPr>
+          <w:rFonts w:ascii="Times New Roman" w:hAnsi="Times New Roman"/>
+          <w:b w:val="0"/>
+          <w:sz w:val="24"/>
+          <w:szCs w:val="24"/>
+        </w:rPr>
+        <w:t>The objective</w:t>
+      </w:r>
+      <w:r>
         <w:rPr>
           <w:rFonts w:ascii="Times New Roman" w:eastAsia="SimSun" w:hAnsi="Times New Roman"/>
           <w:b w:val="0"/>
@@ -2020,7 +2387,17 @@
           <w:szCs w:val="24"/>
           <w:lang w:eastAsia="zh-CN"/>
         </w:rPr>
-      </w:pPr>
+        <w:t>s</w:t>
+      </w:r>
+      <w:r>
+        <w:rPr>
+          <w:rFonts w:ascii="Times New Roman" w:hAnsi="Times New Roman"/>
+          <w:b w:val="0"/>
+          <w:sz w:val="24"/>
+          <w:szCs w:val="24"/>
+        </w:rPr>
+        <w:t xml:space="preserve"> of this project </w:t>
+      </w:r>
       <w:r>
         <w:rPr>
           <w:rFonts w:ascii="Times New Roman" w:eastAsia="SimSun" w:hAnsi="Times New Roman"/>
@@ -2029,16 +2406,35 @@
           <w:szCs w:val="24"/>
           <w:lang w:eastAsia="zh-CN"/>
         </w:rPr>
-        <w:t>There are</w:t>
-      </w:r>
-      <w:r>
+        <w:t>include:</w:t>
+      </w:r>
+    </w:p>
+    <w:p>
+      <w:pPr>
+        <w:pStyle w:val="Heading1"/>
+        <w:keepNext w:val="0"/>
+        <w:numPr>
+          <w:ilvl w:val="0"/>
+          <w:numId w:val="1"/>
+        </w:numPr>
+        <w:spacing w:before="0" w:after="120"/>
+        <w:ind w:left="180" w:hanging="180"/>
+        <w:jc w:val="both"/>
         <w:rPr>
           <w:rFonts w:ascii="Times New Roman" w:hAnsi="Times New Roman"/>
           <w:b w:val="0"/>
           <w:sz w:val="24"/>
           <w:szCs w:val="24"/>
         </w:rPr>
-        <w:t xml:space="preserve"> </w:t>
+      </w:pPr>
+      <w:r>
+        <w:rPr>
+          <w:rFonts w:ascii="Times New Roman" w:hAnsi="Times New Roman"/>
+          <w:b w:val="0"/>
+          <w:sz w:val="24"/>
+          <w:szCs w:val="24"/>
+        </w:rPr>
+        <w:t xml:space="preserve">Investigate suitable metrics to measure important software quality factors </w:t>
       </w:r>
       <w:r>
         <w:rPr>
@@ -2048,26 +2444,7 @@
           <w:szCs w:val="24"/>
           <w:lang w:eastAsia="zh-CN"/>
         </w:rPr>
-        <w:t xml:space="preserve">a lot of researches on the quality of </w:t>
-      </w:r>
-      <w:r>
-        <w:rPr>
-          <w:rFonts w:ascii="Times New Roman" w:hAnsi="Times New Roman"/>
-          <w:b w:val="0"/>
-          <w:sz w:val="24"/>
-          <w:szCs w:val="24"/>
-        </w:rPr>
-        <w:t>traditionally developed software</w:t>
-      </w:r>
-      <w:r>
-        <w:rPr>
-          <w:rFonts w:ascii="Times New Roman" w:eastAsia="SimSun" w:hAnsi="Times New Roman"/>
-          <w:b w:val="0"/>
-          <w:sz w:val="24"/>
-          <w:szCs w:val="24"/>
-          <w:lang w:eastAsia="zh-CN"/>
-        </w:rPr>
-        <w:t xml:space="preserve"> or Closed Source Software (CSS). </w:t>
+        <w:t xml:space="preserve">and choose those suitable for </w:t>
       </w:r>
       <w:smartTag w:uri="urn:schemas-microsoft-com:office:smarttags" w:element="City">
         <w:smartTag w:uri="urn:schemas-microsoft-com:office:smarttags" w:element="place">
@@ -2083,377 +2460,6 @@
           </w:r>
         </w:smartTag>
       </w:smartTag>
-      <w:r>
-        <w:rPr>
-          <w:rFonts w:ascii="Times New Roman" w:hAnsi="Times New Roman"/>
-          <w:b w:val="0"/>
-          <w:sz w:val="24"/>
-          <w:szCs w:val="24"/>
-        </w:rPr>
-        <w:t xml:space="preserve"> are said to be</w:t>
-      </w:r>
-      <w:r>
-        <w:rPr>
-          <w:rFonts w:ascii="Times New Roman" w:eastAsia="SimSun" w:hAnsi="Times New Roman"/>
-          <w:b w:val="0"/>
-          <w:sz w:val="24"/>
-          <w:szCs w:val="24"/>
-          <w:lang w:eastAsia="zh-CN"/>
-        </w:rPr>
-        <w:t xml:space="preserve"> possibly</w:t>
-      </w:r>
-      <w:r>
-        <w:rPr>
-          <w:rFonts w:ascii="Times New Roman" w:hAnsi="Times New Roman"/>
-          <w:b w:val="0"/>
-          <w:sz w:val="24"/>
-          <w:szCs w:val="24"/>
-        </w:rPr>
-        <w:t xml:space="preserve"> of comparable quality</w:t>
-      </w:r>
-      <w:r>
-        <w:rPr>
-          <w:rFonts w:ascii="Times New Roman" w:eastAsia="SimSun" w:hAnsi="Times New Roman"/>
-          <w:b w:val="0"/>
-          <w:sz w:val="24"/>
-          <w:szCs w:val="24"/>
-          <w:lang w:eastAsia="zh-CN"/>
-        </w:rPr>
-        <w:t xml:space="preserve"> with CSS</w:t>
-      </w:r>
-      <w:r>
-        <w:rPr>
-          <w:rFonts w:ascii="Times New Roman" w:hAnsi="Times New Roman"/>
-          <w:b w:val="0"/>
-          <w:sz w:val="24"/>
-          <w:szCs w:val="24"/>
-        </w:rPr>
-        <w:t>. However, there are very few studies investigating common software quality factors for various types of Open</w:t>
-      </w:r>
-      <w:r>
-        <w:rPr>
-          <w:rFonts w:ascii="Times New Roman" w:eastAsia="SimSun" w:hAnsi="Times New Roman"/>
-          <w:b w:val="0"/>
-          <w:sz w:val="24"/>
-          <w:szCs w:val="24"/>
-          <w:lang w:eastAsia="zh-CN"/>
-        </w:rPr>
-        <w:t xml:space="preserve"> </w:t>
-      </w:r>
-      <w:r>
-        <w:rPr>
-          <w:rFonts w:ascii="Times New Roman" w:hAnsi="Times New Roman"/>
-          <w:b w:val="0"/>
-          <w:sz w:val="24"/>
-          <w:szCs w:val="24"/>
-        </w:rPr>
-        <w:t>Source projects</w:t>
-      </w:r>
-      <w:r>
-        <w:rPr>
-          <w:rFonts w:ascii="Times New Roman" w:eastAsia="SimSun" w:hAnsi="Times New Roman"/>
-          <w:b w:val="0"/>
-          <w:sz w:val="24"/>
-          <w:szCs w:val="24"/>
-          <w:lang w:eastAsia="zh-CN"/>
-        </w:rPr>
-        <w:t xml:space="preserve"> [12]</w:t>
-      </w:r>
-      <w:r>
-        <w:rPr>
-          <w:rFonts w:ascii="Times New Roman" w:hAnsi="Times New Roman"/>
-          <w:b w:val="0"/>
-          <w:sz w:val="24"/>
-          <w:szCs w:val="24"/>
-        </w:rPr>
-        <w:t xml:space="preserve">. </w:t>
-      </w:r>
-      <w:r>
-        <w:rPr>
-          <w:rFonts w:ascii="Times New Roman" w:eastAsia="SimSun" w:hAnsi="Times New Roman"/>
-          <w:b w:val="0"/>
-          <w:sz w:val="24"/>
-          <w:szCs w:val="24"/>
-          <w:lang w:eastAsia="zh-CN"/>
-        </w:rPr>
-        <w:t>Open Source Projects have their own characteristics which might affect their quality:</w:t>
-      </w:r>
-    </w:p>
-    <w:p>
-      <w:pPr>
-        <w:spacing w:after="120"/>
-        <w:jc w:val="both"/>
-        <w:rPr>
-          <w:rFonts w:eastAsia="SimSun"/>
-          <w:lang w:eastAsia="zh-CN"/>
-        </w:rPr>
-      </w:pPr>
-      <w:r>
-        <w:rPr>
-          <w:rFonts w:eastAsia="SimSun"/>
-          <w:lang w:eastAsia="zh-CN"/>
-        </w:rPr>
-        <w:t>a) Different levels of programmers. Open Source Project is joined by different levels of people who are interested in the open source project. In Closed Source Project, programmers are well organized in one organization.</w:t>
-      </w:r>
-    </w:p>
-    <w:p>
-      <w:pPr>
-        <w:spacing w:after="120"/>
-        <w:jc w:val="both"/>
-      </w:pPr>
-      <w:r>
-        <w:rPr>
-          <w:rFonts w:eastAsia="SimSun"/>
-          <w:lang w:eastAsia="zh-CN"/>
-        </w:rPr>
-        <w:t xml:space="preserve">b) </w:t>
-      </w:r>
-      <w:r>
-        <w:t>Frequent beta releases. A cornerstone of open-source is short feedback loops between users and core developers, which typically result in frequent “beta” releases, e.g., several times a month. Although this schedule satisfies the end-users who receive quick patches for bugs they found in earlier betas, it can be frustrating to other end-users who want more stable, less frequent software releases.</w:t>
-      </w:r>
-    </w:p>
-    <w:p>
-      <w:pPr>
-        <w:spacing w:after="120"/>
-        <w:jc w:val="both"/>
-      </w:pPr>
-      <w:r>
-        <w:rPr>
-          <w:rFonts w:eastAsia="SimSun"/>
-          <w:lang w:eastAsia="zh-CN"/>
-        </w:rPr>
-        <w:t xml:space="preserve">c) </w:t>
-      </w:r>
-      <w:r>
-        <w:t xml:space="preserve">Platforms-independence. Another cornerstone of open-source software is its platform-independence, which stems from its roots in the open systems—rather than proprietary systems—community. Support for platform-independence, however, can yield the task of keeping an open-source source software base operational despite continuous changes to the underlying operating system and compiler platforms. </w:t>
-      </w:r>
-    </w:p>
-    <w:p>
-      <w:pPr>
-        <w:spacing w:after="120"/>
-        <w:jc w:val="both"/>
-        <w:rPr>
-          <w:rFonts w:eastAsia="SimSun"/>
-          <w:lang w:eastAsia="zh-CN"/>
-        </w:rPr>
-      </w:pPr>
-      <w:r>
-        <w:rPr>
-          <w:rFonts w:eastAsia="SimSun"/>
-          <w:lang w:eastAsia="zh-CN"/>
-        </w:rPr>
-        <w:t xml:space="preserve">d) </w:t>
-      </w:r>
-      <w:r>
-        <w:t xml:space="preserve">Support for many compile-time and run-time configurations. The availability of the software in open-source projects encourages core developers to increase the number of options for configuring and subsetting the software at compile-time and run-time. Although this flexibility enhances the software’s applicability for a broad range of use-cases, it can also greatly magnify QA costs due to the combinatorial number of code paths that must be regression tested. </w:t>
-      </w:r>
-    </w:p>
-    <w:p>
-      <w:pPr>
-        <w:spacing w:after="120"/>
-        <w:jc w:val="both"/>
-      </w:pPr>
-      <w:r>
-        <w:lastRenderedPageBreak/>
-        <w:t xml:space="preserve">As the </w:t>
-      </w:r>
-      <w:smartTag w:uri="urn:schemas-microsoft-com:office:smarttags" w:element="City">
-        <w:smartTag w:uri="urn:schemas-microsoft-com:office:smarttags" w:element="place">
-          <w:r>
-            <w:t>OSS</w:t>
-          </w:r>
-        </w:smartTag>
-      </w:smartTag>
-      <w:r>
-        <w:t xml:space="preserve"> paradigm makes progress within these organi</w:t>
-      </w:r>
-      <w:r>
-        <w:rPr>
-          <w:rFonts w:eastAsia="SimSun"/>
-          <w:lang w:eastAsia="zh-CN"/>
-        </w:rPr>
-        <w:t>z</w:t>
-      </w:r>
-      <w:r>
-        <w:t>ations any potential software procurer is tasked with some important questions which, currently, cannot be answered with any real assurance:</w:t>
-      </w:r>
-    </w:p>
-    <w:p>
-      <w:pPr>
-        <w:numPr>
-          <w:ilvl w:val="0"/>
-          <w:numId w:val="2"/>
-        </w:numPr>
-        <w:spacing w:after="120"/>
-        <w:jc w:val="both"/>
-      </w:pPr>
-      <w:r>
-        <w:t xml:space="preserve">Many </w:t>
-      </w:r>
-      <w:smartTag w:uri="urn:schemas-microsoft-com:office:smarttags" w:element="City">
-        <w:smartTag w:uri="urn:schemas-microsoft-com:office:smarttags" w:element="place">
-          <w:r>
-            <w:t>OSS</w:t>
-          </w:r>
-        </w:smartTag>
-      </w:smartTag>
-      <w:r>
-        <w:t xml:space="preserve"> projects are very similar. How do we choose between them? Which is the most appropriate system for the company’s IT infrastructure?</w:t>
-      </w:r>
-    </w:p>
-    <w:p>
-      <w:pPr>
-        <w:numPr>
-          <w:ilvl w:val="0"/>
-          <w:numId w:val="2"/>
-        </w:numPr>
-        <w:spacing w:after="120"/>
-        <w:jc w:val="both"/>
-      </w:pPr>
-      <w:r>
-        <w:t>How can we distinguish the “good” and “bad” projects?</w:t>
-      </w:r>
-    </w:p>
-    <w:p>
-      <w:pPr>
-        <w:numPr>
-          <w:ilvl w:val="0"/>
-          <w:numId w:val="2"/>
-        </w:numPr>
-        <w:spacing w:after="120"/>
-        <w:jc w:val="both"/>
-      </w:pPr>
-      <w:r>
-        <w:t>How can we reason about the quality of a software product in order to trust its future development?</w:t>
-      </w:r>
-    </w:p>
-    <w:p>
-      <w:pPr>
-        <w:spacing w:after="120"/>
-        <w:jc w:val="both"/>
-        <w:rPr>
-          <w:rFonts w:eastAsia="SimSun"/>
-          <w:lang w:eastAsia="zh-CN"/>
-        </w:rPr>
-      </w:pPr>
-      <w:r>
-        <w:t>Unfortunately these organi</w:t>
-      </w:r>
-      <w:r>
-        <w:rPr>
-          <w:rFonts w:eastAsia="SimSun"/>
-          <w:lang w:eastAsia="zh-CN"/>
-        </w:rPr>
-        <w:t>z</w:t>
-      </w:r>
-      <w:r>
-        <w:t xml:space="preserve">ations often have nothing more than word-of-mouth on which to base their judgments of </w:t>
-      </w:r>
-      <w:smartTag w:uri="urn:schemas-microsoft-com:office:smarttags" w:element="City">
-        <w:smartTag w:uri="urn:schemas-microsoft-com:office:smarttags" w:element="place">
-          <w:r>
-            <w:t>OSS</w:t>
-          </w:r>
-        </w:smartTag>
-      </w:smartTag>
-      <w:r>
-        <w:t xml:space="preserve"> products. With 1097071 projects currently hosted on SourceForge it is understandable that products of excellent quality may be overlooked. It is possible to supplement the word-of-mouth tradition with </w:t>
-      </w:r>
-      <w:r>
-        <w:rPr>
-          <w:rFonts w:eastAsia="SimSun"/>
-          <w:lang w:eastAsia="zh-CN"/>
-        </w:rPr>
-        <w:t>more formal metrics to evaluate the OSS.</w:t>
-      </w:r>
-    </w:p>
-    <w:p>
-      <w:pPr>
-        <w:spacing w:after="120"/>
-        <w:jc w:val="both"/>
-      </w:pPr>
-    </w:p>
-    <w:p>
-      <w:pPr>
-        <w:spacing w:after="120"/>
-        <w:jc w:val="both"/>
-        <w:rPr>
-          <w:b/>
-        </w:rPr>
-      </w:pPr>
-      <w:r>
-        <w:rPr>
-          <w:b/>
-        </w:rPr>
-        <w:t xml:space="preserve">Objective(s) or </w:t>
-      </w:r>
-      <w:r>
-        <w:rPr>
-          <w:rFonts w:eastAsia="SimSun"/>
-          <w:b/>
-          <w:lang w:eastAsia="zh-CN"/>
-        </w:rPr>
-        <w:t>A</w:t>
-      </w:r>
-      <w:r>
-        <w:rPr>
-          <w:b/>
-        </w:rPr>
-        <w:t>ctivities</w:t>
-      </w:r>
-    </w:p>
-    <w:p>
-      <w:pPr>
-        <w:pStyle w:val="Heading3"/>
-        <w:spacing w:before="0" w:after="120"/>
-        <w:jc w:val="both"/>
-        <w:rPr>
-          <w:rFonts w:ascii="Times New Roman" w:eastAsia="SimSun" w:hAnsi="Times New Roman"/>
-          <w:b w:val="0"/>
-          <w:kern w:val="36"/>
-          <w:sz w:val="24"/>
-          <w:szCs w:val="24"/>
-          <w:lang w:eastAsia="zh-CN"/>
-        </w:rPr>
-      </w:pPr>
-      <w:r>
-        <w:rPr>
-          <w:rFonts w:ascii="Times New Roman" w:hAnsi="Times New Roman"/>
-          <w:b w:val="0"/>
-          <w:sz w:val="24"/>
-          <w:szCs w:val="24"/>
-        </w:rPr>
-        <w:t>The objective</w:t>
-      </w:r>
-      <w:r>
-        <w:rPr>
-          <w:rFonts w:ascii="Times New Roman" w:eastAsia="SimSun" w:hAnsi="Times New Roman"/>
-          <w:b w:val="0"/>
-          <w:sz w:val="24"/>
-          <w:szCs w:val="24"/>
-          <w:lang w:eastAsia="zh-CN"/>
-        </w:rPr>
-        <w:t>s</w:t>
-      </w:r>
-      <w:r>
-        <w:rPr>
-          <w:rFonts w:ascii="Times New Roman" w:hAnsi="Times New Roman"/>
-          <w:b w:val="0"/>
-          <w:sz w:val="24"/>
-          <w:szCs w:val="24"/>
-        </w:rPr>
-        <w:t xml:space="preserve"> of this project </w:t>
-      </w:r>
-      <w:r>
-        <w:rPr>
-          <w:rFonts w:ascii="Times New Roman" w:eastAsia="SimSun" w:hAnsi="Times New Roman"/>
-          <w:b w:val="0"/>
-          <w:sz w:val="24"/>
-          <w:szCs w:val="24"/>
-          <w:lang w:eastAsia="zh-CN"/>
-        </w:rPr>
-        <w:t>include:</w:t>
-      </w:r>
     </w:p>
     <w:p>
       <w:pPr>
@@ -2480,7 +2486,7 @@
           <w:sz w:val="24"/>
           <w:szCs w:val="24"/>
         </w:rPr>
-        <w:t xml:space="preserve">Investigate suitable metrics to measure important software quality factors </w:t>
+        <w:t>Select a range of representative Open</w:t>
       </w:r>
       <w:r>
         <w:rPr>
@@ -2490,22 +2496,17 @@
           <w:szCs w:val="24"/>
           <w:lang w:eastAsia="zh-CN"/>
         </w:rPr>
-        <w:t xml:space="preserve">and choose those suitable for </w:t>
-      </w:r>
-      <w:smartTag w:uri="urn:schemas-microsoft-com:office:smarttags" w:element="City">
-        <w:smartTag w:uri="urn:schemas-microsoft-com:office:smarttags" w:element="place">
-          <w:r>
-            <w:rPr>
-              <w:rFonts w:ascii="Times New Roman" w:eastAsia="SimSun" w:hAnsi="Times New Roman"/>
-              <w:b w:val="0"/>
-              <w:sz w:val="24"/>
-              <w:szCs w:val="24"/>
-              <w:lang w:eastAsia="zh-CN"/>
-            </w:rPr>
-            <w:t>OSS</w:t>
-          </w:r>
-        </w:smartTag>
-      </w:smartTag>
+        <w:t xml:space="preserve"> </w:t>
+      </w:r>
+      <w:r>
+        <w:rPr>
+          <w:rFonts w:ascii="Times New Roman" w:hAnsi="Times New Roman"/>
+          <w:b w:val="0"/>
+          <w:sz w:val="24"/>
+          <w:szCs w:val="24"/>
+        </w:rPr>
+        <w:t xml:space="preserve">Source projects for measurement </w:t>
+      </w:r>
     </w:p>
     <w:p>
       <w:pPr>
@@ -2532,7 +2533,7 @@
           <w:sz w:val="24"/>
           <w:szCs w:val="24"/>
         </w:rPr>
-        <w:t>Select a range of representative Open</w:t>
+        <w:t>Evaluate the software of these projects according to the select</w:t>
       </w:r>
       <w:r>
         <w:rPr>
@@ -2542,7 +2543,7 @@
           <w:szCs w:val="24"/>
           <w:lang w:eastAsia="zh-CN"/>
         </w:rPr>
-        <w:t xml:space="preserve"> </w:t>
+        <w:t>e</w:t>
       </w:r>
       <w:r>
         <w:rPr>
@@ -2551,7 +2552,7 @@
           <w:sz w:val="24"/>
           <w:szCs w:val="24"/>
         </w:rPr>
-        <w:t xml:space="preserve">Source projects for measurement </w:t>
+        <w:t>d quality factors</w:t>
       </w:r>
     </w:p>
     <w:p>
@@ -2574,31 +2575,31 @@
       </w:pPr>
       <w:r>
         <w:rPr>
+          <w:rFonts w:ascii="Times New Roman" w:eastAsia="SimSun" w:hAnsi="Times New Roman"/>
+          <w:b w:val="0"/>
+          <w:sz w:val="24"/>
+          <w:szCs w:val="24"/>
+          <w:lang w:eastAsia="zh-CN"/>
+        </w:rPr>
+        <w:t xml:space="preserve">Using statistic tools to analyse and present the result </w:t>
+      </w:r>
+      <w:r>
+        <w:rPr>
           <w:rFonts w:ascii="Times New Roman" w:hAnsi="Times New Roman"/>
           <w:b w:val="0"/>
           <w:sz w:val="24"/>
           <w:szCs w:val="24"/>
         </w:rPr>
-        <w:t>Evaluate the software of these projects according to the select</w:t>
-      </w:r>
-      <w:r>
-        <w:rPr>
-          <w:rFonts w:ascii="Times New Roman" w:eastAsia="SimSun" w:hAnsi="Times New Roman"/>
-          <w:b w:val="0"/>
-          <w:sz w:val="24"/>
-          <w:szCs w:val="24"/>
-          <w:lang w:eastAsia="zh-CN"/>
-        </w:rPr>
-        <w:t>e</w:t>
-      </w:r>
-      <w:r>
-        <w:rPr>
-          <w:rFonts w:ascii="Times New Roman" w:hAnsi="Times New Roman"/>
-          <w:b w:val="0"/>
-          <w:sz w:val="24"/>
-          <w:szCs w:val="24"/>
-        </w:rPr>
-        <w:t>d quality factors</w:t>
+        <w:t xml:space="preserve"> </w:t>
+      </w:r>
+    </w:p>
+    <w:p/>
+    <w:p>
+      <w:r>
+        <w:rPr>
+          <w:i/>
+        </w:rPr>
+        <w:t>Points of Consideration</w:t>
       </w:r>
     </w:p>
     <w:p>
@@ -2613,93 +2614,200 @@
         <w:ind w:left="180" w:hanging="180"/>
         <w:jc w:val="both"/>
         <w:rPr>
-          <w:rFonts w:ascii="Times New Roman" w:hAnsi="Times New Roman"/>
-          <w:b w:val="0"/>
-          <w:sz w:val="24"/>
-          <w:szCs w:val="24"/>
-        </w:rPr>
-      </w:pPr>
-      <w:r>
-        <w:rPr>
           <w:rFonts w:ascii="Times New Roman" w:eastAsia="SimSun" w:hAnsi="Times New Roman"/>
           <w:b w:val="0"/>
           <w:sz w:val="24"/>
           <w:szCs w:val="24"/>
           <w:lang w:eastAsia="zh-CN"/>
         </w:rPr>
-        <w:t xml:space="preserve">Using statistic tools to analyse and present the result </w:t>
-      </w:r>
-      <w:r>
-        <w:rPr>
-          <w:rFonts w:ascii="Times New Roman" w:hAnsi="Times New Roman"/>
+      </w:pPr>
+      <w:r>
+        <w:rPr>
+          <w:rFonts w:ascii="Times New Roman" w:eastAsia="SimSun" w:hAnsi="Times New Roman"/>
           <w:b w:val="0"/>
           <w:sz w:val="24"/>
           <w:szCs w:val="24"/>
-        </w:rPr>
-        <w:t xml:space="preserve"> </w:t>
-      </w:r>
-    </w:p>
-    <w:p>
-      <w:pPr>
-        <w:spacing w:after="120"/>
-      </w:pPr>
-    </w:p>
-    <w:p>
-      <w:pPr>
-        <w:spacing w:after="120"/>
-      </w:pPr>
-    </w:p>
-    <w:p>
-      <w:pPr>
-        <w:pStyle w:val="ListParagraph"/>
+          <w:lang w:eastAsia="zh-CN"/>
+        </w:rPr>
+        <w:t>Projects will be chosen from GitHub, as it’s currently one of the most used version control repositories for OSS</w:t>
+      </w:r>
+    </w:p>
+    <w:p>
+      <w:pPr>
+        <w:pStyle w:val="Heading1"/>
+        <w:keepNext w:val="0"/>
         <w:numPr>
           <w:ilvl w:val="0"/>
-          <w:numId w:val="8"/>
+          <w:numId w:val="1"/>
         </w:numPr>
-        <w:spacing w:after="120"/>
-      </w:pPr>
-      <w:r>
-        <w:t>Models limit themselves to designers, while metrics allow for use by anyone</w:t>
-      </w:r>
-    </w:p>
-    <w:p>
-      <w:pPr>
-        <w:pStyle w:val="ListParagraph"/>
-        <w:numPr>
-          <w:ilvl w:val="1"/>
-          <w:numId w:val="8"/>
-        </w:numPr>
-        <w:spacing w:after="120"/>
-      </w:pPr>
-      <w:r>
-        <w:t>At the same time they also produce useful results that give a “big picture” and non redundant answer</w:t>
-      </w:r>
-    </w:p>
-    <w:p>
-      <w:pPr>
-        <w:pStyle w:val="ListParagraph"/>
+        <w:spacing w:before="0" w:after="120"/>
+        <w:ind w:left="180" w:hanging="180"/>
+        <w:jc w:val="both"/>
+        <w:rPr>
+          <w:rFonts w:ascii="Times New Roman" w:eastAsia="SimSun" w:hAnsi="Times New Roman"/>
+          <w:b w:val="0"/>
+          <w:sz w:val="24"/>
+          <w:szCs w:val="24"/>
+          <w:lang w:eastAsia="zh-CN"/>
+        </w:rPr>
+      </w:pPr>
+      <w:r>
+        <w:rPr>
+          <w:rFonts w:ascii="Times New Roman" w:eastAsia="SimSun" w:hAnsi="Times New Roman"/>
+          <w:b w:val="0"/>
+          <w:sz w:val="24"/>
+          <w:szCs w:val="24"/>
+          <w:lang w:eastAsia="zh-CN"/>
+        </w:rPr>
+        <w:t>C# will be utilized as the language of analysis, projects will be of similar coding percentage and size, and projects will be divided based on similarity</w:t>
+      </w:r>
+    </w:p>
+    <w:p>
+      <w:pPr>
+        <w:pStyle w:val="Heading1"/>
+        <w:keepNext w:val="0"/>
         <w:numPr>
           <w:ilvl w:val="0"/>
-          <w:numId w:val="8"/>
+          <w:numId w:val="1"/>
         </w:numPr>
-        <w:spacing w:after="120"/>
-      </w:pPr>
-      <w:r>
-        <w:t xml:space="preserve">To keep on point we will add community based metrics, as well as those than analyze documentation to ensure maintainability </w:t>
-      </w:r>
-    </w:p>
-    <w:p>
-      <w:pPr>
-        <w:pStyle w:val="ListParagraph"/>
+        <w:spacing w:before="0" w:after="120"/>
+        <w:ind w:left="180" w:hanging="180"/>
+        <w:jc w:val="both"/>
+        <w:rPr>
+          <w:rFonts w:ascii="Times New Roman" w:eastAsia="SimSun" w:hAnsi="Times New Roman"/>
+          <w:b w:val="0"/>
+          <w:sz w:val="24"/>
+          <w:szCs w:val="24"/>
+          <w:lang w:eastAsia="zh-CN"/>
+        </w:rPr>
+      </w:pPr>
+      <w:r>
+        <w:rPr>
+          <w:rFonts w:ascii="Times New Roman" w:eastAsia="SimSun" w:hAnsi="Times New Roman"/>
+          <w:b w:val="0"/>
+          <w:sz w:val="24"/>
+          <w:szCs w:val="24"/>
+          <w:lang w:eastAsia="zh-CN"/>
+        </w:rPr>
+        <w:t>GitHub will be used for community based metric analysis, and Visual Studio will be used for source code based analysis</w:t>
+      </w:r>
+    </w:p>
+    <w:p>
+      <w:pPr>
+        <w:pStyle w:val="Heading1"/>
+        <w:keepNext w:val="0"/>
         <w:numPr>
           <w:ilvl w:val="0"/>
-          <w:numId w:val="8"/>
+          <w:numId w:val="1"/>
         </w:numPr>
-        <w:spacing w:after="120"/>
-      </w:pPr>
-      <w:r>
-        <w:t>Mention GitHub stars</w:t>
-      </w:r>
+        <w:spacing w:before="0" w:after="120"/>
+        <w:ind w:left="180" w:hanging="180"/>
+        <w:jc w:val="both"/>
+        <w:rPr>
+          <w:rFonts w:ascii="Times New Roman" w:eastAsia="SimSun" w:hAnsi="Times New Roman"/>
+          <w:b w:val="0"/>
+          <w:sz w:val="24"/>
+          <w:szCs w:val="24"/>
+          <w:lang w:eastAsia="zh-CN"/>
+        </w:rPr>
+      </w:pPr>
+      <w:r>
+        <w:rPr>
+          <w:rFonts w:ascii="Times New Roman" w:eastAsia="SimSun" w:hAnsi="Times New Roman"/>
+          <w:b w:val="0"/>
+          <w:sz w:val="24"/>
+          <w:szCs w:val="24"/>
+          <w:lang w:eastAsia="zh-CN"/>
+        </w:rPr>
+        <w:t xml:space="preserve">Metrics: </w:t>
+      </w:r>
+      <w:r>
+        <w:rPr>
+          <w:rFonts w:ascii="Times New Roman" w:eastAsia="SimSun" w:hAnsi="Times New Roman"/>
+          <w:b w:val="0"/>
+          <w:sz w:val="24"/>
+          <w:szCs w:val="24"/>
+          <w:lang w:eastAsia="zh-CN"/>
+        </w:rPr>
+        <w:t xml:space="preserve">Maintainability Index, Cyclomatic Complexity, </w:t>
+      </w:r>
+      <w:r>
+        <w:rPr>
+          <w:rFonts w:ascii="Times New Roman" w:eastAsia="SimSun" w:hAnsi="Times New Roman"/>
+          <w:b w:val="0"/>
+          <w:sz w:val="24"/>
+          <w:szCs w:val="24"/>
+          <w:lang w:eastAsia="zh-CN"/>
+        </w:rPr>
+        <w:t>Depth of Inheritance</w:t>
+      </w:r>
+      <w:r>
+        <w:rPr>
+          <w:rFonts w:ascii="Times New Roman" w:eastAsia="SimSun" w:hAnsi="Times New Roman"/>
+          <w:b w:val="0"/>
+          <w:sz w:val="24"/>
+          <w:szCs w:val="24"/>
+          <w:lang w:eastAsia="zh-CN"/>
+        </w:rPr>
+        <w:t xml:space="preserve">, </w:t>
+      </w:r>
+      <w:r>
+        <w:rPr>
+          <w:rFonts w:ascii="Times New Roman" w:eastAsia="SimSun" w:hAnsi="Times New Roman"/>
+          <w:b w:val="0"/>
+          <w:sz w:val="24"/>
+          <w:szCs w:val="24"/>
+          <w:lang w:eastAsia="zh-CN"/>
+        </w:rPr>
+        <w:t>Class Coupling</w:t>
+      </w:r>
+      <w:r>
+        <w:rPr>
+          <w:rFonts w:ascii="Times New Roman" w:eastAsia="SimSun" w:hAnsi="Times New Roman"/>
+          <w:b w:val="0"/>
+          <w:sz w:val="24"/>
+          <w:szCs w:val="24"/>
+          <w:lang w:eastAsia="zh-CN"/>
+        </w:rPr>
+        <w:t xml:space="preserve">, </w:t>
+      </w:r>
+      <w:r>
+        <w:rPr>
+          <w:rFonts w:ascii="Times New Roman" w:eastAsia="SimSun" w:hAnsi="Times New Roman"/>
+          <w:b w:val="0"/>
+          <w:sz w:val="24"/>
+          <w:szCs w:val="24"/>
+          <w:lang w:eastAsia="zh-CN"/>
+        </w:rPr>
+        <w:t>Average Weekly Commits</w:t>
+      </w:r>
+      <w:r>
+        <w:rPr>
+          <w:rFonts w:ascii="Times New Roman" w:eastAsia="SimSun" w:hAnsi="Times New Roman"/>
+          <w:b w:val="0"/>
+          <w:sz w:val="24"/>
+          <w:szCs w:val="24"/>
+          <w:lang w:eastAsia="zh-CN"/>
+        </w:rPr>
+        <w:t xml:space="preserve">, </w:t>
+      </w:r>
+      <w:r>
+        <w:rPr>
+          <w:rFonts w:ascii="Times New Roman" w:eastAsia="SimSun" w:hAnsi="Times New Roman"/>
+          <w:b w:val="0"/>
+          <w:sz w:val="24"/>
+          <w:szCs w:val="24"/>
+          <w:lang w:eastAsia="zh-CN"/>
+        </w:rPr>
+        <w:t>Commits Per Contributor (not literally, but an average)</w:t>
+      </w:r>
+    </w:p>
+    <w:p>
+      <w:pPr>
+        <w:rPr>
+          <w:lang w:eastAsia="zh-CN"/>
+        </w:rPr>
+      </w:pPr>
     </w:p>
     <w:p>
       <w:pPr>
@@ -2713,11 +2821,14 @@
           <w:sz w:val="32"/>
         </w:rPr>
       </w:pPr>
+      <w:bookmarkStart w:id="0" w:name="_GoBack"/>
+      <w:bookmarkEnd w:id="0"/>
       <w:r>
         <w:rPr>
           <w:b/>
           <w:sz w:val="32"/>
         </w:rPr>
+        <w:lastRenderedPageBreak/>
         <w:t>References</w:t>
       </w:r>
     </w:p>
@@ -2725,6 +2836,360 @@
       <w:pPr>
         <w:spacing w:after="120"/>
       </w:pPr>
+      <w:r>
+        <w:t xml:space="preserve">[1] </w:t>
+      </w:r>
+      <w:r>
+        <w:t xml:space="preserve">“History of the OSI,” </w:t>
+      </w:r>
+      <w:r>
+        <w:rPr>
+          <w:i/>
+        </w:rPr>
+        <w:t>History of the OSI | Open Source Initiative</w:t>
+      </w:r>
+      <w:r>
+        <w:t>. [Online]. Available: https://opensource.org/history. [Accessed: 08-Jul-2017].</w:t>
+      </w:r>
+    </w:p>
+    <w:p>
+      <w:pPr>
+        <w:spacing w:after="120"/>
+      </w:pPr>
+      <w:r>
+        <w:t xml:space="preserve">[2] </w:t>
+      </w:r>
+      <w:r>
+        <w:t xml:space="preserve">“What is open source?,” </w:t>
+      </w:r>
+      <w:r>
+        <w:rPr>
+          <w:i/>
+        </w:rPr>
+        <w:t>Opensource.com</w:t>
+      </w:r>
+      <w:r>
+        <w:t>. [Online]. Available: https://opensource.com/resources/what-open-source. [Accessed: 08-Jul-2017].</w:t>
+      </w:r>
+    </w:p>
+    <w:p>
+      <w:pPr>
+        <w:spacing w:after="120"/>
+      </w:pPr>
+      <w:r>
+        <w:t xml:space="preserve">[3] </w:t>
+      </w:r>
+      <w:r>
+        <w:t xml:space="preserve">S. Wagner, </w:t>
+      </w:r>
+      <w:r>
+        <w:rPr>
+          <w:i/>
+        </w:rPr>
+        <w:t>Software Product Quality Control</w:t>
+      </w:r>
+      <w:r>
+        <w:t>. Berlin: Springer Berlin Heidelberg, 2015.</w:t>
+      </w:r>
+    </w:p>
+    <w:p>
+      <w:pPr>
+        <w:spacing w:after="120"/>
+      </w:pPr>
+      <w:r>
+        <w:t xml:space="preserve">[4] </w:t>
+      </w:r>
+      <w:r>
+        <w:t xml:space="preserve">“Software Quality ISO Standards,” </w:t>
+      </w:r>
+      <w:r>
+        <w:rPr>
+          <w:i/>
+        </w:rPr>
+        <w:t>Software Quality ISO Standards</w:t>
+      </w:r>
+      <w:r>
+        <w:t>. [Online]. Available: http://www.arisa.se/compendium/node6.html. [Accessed: 08-Jul-2017].</w:t>
+      </w:r>
+    </w:p>
+    <w:p>
+      <w:pPr>
+        <w:spacing w:after="120"/>
+      </w:pPr>
+      <w:r>
+        <w:t xml:space="preserve">[5] </w:t>
+      </w:r>
+      <w:r>
+        <w:t xml:space="preserve">G. Singh, “Metrics for Measuring the Quality of Object-Oriented Software,” </w:t>
+      </w:r>
+      <w:r>
+        <w:rPr>
+          <w:i/>
+        </w:rPr>
+        <w:t>ACM SIGSOFT Software Engineering Notes</w:t>
+      </w:r>
+      <w:r>
+        <w:t>, Sep. 2013.</w:t>
+      </w:r>
+    </w:p>
+    <w:p>
+      <w:pPr>
+        <w:spacing w:after="120"/>
+      </w:pPr>
+      <w:r>
+        <w:t xml:space="preserve">[6] </w:t>
+      </w:r>
+      <w:r>
+        <w:t xml:space="preserve">D. Spinellis, G. Gousios, V. Karakoidas, and P. P. Louridas, “Evaluating the Quality of Open Source Software,” </w:t>
+      </w:r>
+      <w:r>
+        <w:rPr>
+          <w:i/>
+        </w:rPr>
+        <w:t>ScienceDirect</w:t>
+      </w:r>
+      <w:r>
+        <w:t>, Mar. 2009.</w:t>
+      </w:r>
+    </w:p>
+    <w:p>
+      <w:pPr>
+        <w:spacing w:after="120"/>
+      </w:pPr>
+      <w:r>
+        <w:t>[7]</w:t>
+      </w:r>
+      <w:r>
+        <w:t xml:space="preserve"> </w:t>
+      </w:r>
+      <w:r>
+        <w:t xml:space="preserve">“QA Metrics The Value of Testing Metrics Within Software Development,” </w:t>
+      </w:r>
+      <w:r>
+        <w:rPr>
+          <w:i/>
+        </w:rPr>
+        <w:t>Zephyr</w:t>
+      </w:r>
+      <w:r>
+        <w:t>, Oct. 2015.</w:t>
+      </w:r>
+    </w:p>
+    <w:p>
+      <w:pPr>
+        <w:spacing w:after="120"/>
+      </w:pPr>
+      <w:r>
+        <w:t xml:space="preserve">[8] </w:t>
+      </w:r>
+      <w:r>
+        <w:t xml:space="preserve">“Open Source Metrics,” </w:t>
+      </w:r>
+      <w:r>
+        <w:rPr>
+          <w:i/>
+        </w:rPr>
+        <w:t>Open Source Guides</w:t>
+      </w:r>
+      <w:r>
+        <w:t>. [Online]. Available: https://opensource.guide/metrics/. [Accessed: 08-Jul-2017].</w:t>
+      </w:r>
+    </w:p>
+    <w:p>
+      <w:pPr>
+        <w:spacing w:after="120"/>
+      </w:pPr>
+      <w:r>
+        <w:t>[9] A. Adewumi</w:t>
+      </w:r>
+      <w:r>
+        <w:t xml:space="preserve">, S. Misra, and N. Omoregbe, “A Review of Models for Evaluating Quality in Open Source Software ,” </w:t>
+      </w:r>
+      <w:r>
+        <w:rPr>
+          <w:i/>
+        </w:rPr>
+        <w:t>ScienceDirect</w:t>
+      </w:r>
+      <w:r>
+        <w:t>, Dec. 2013.</w:t>
+      </w:r>
+    </w:p>
+    <w:p>
+      <w:pPr>
+        <w:spacing w:after="120"/>
+      </w:pPr>
+      <w:r>
+        <w:t xml:space="preserve">[10] </w:t>
+      </w:r>
+      <w:r>
+        <w:t>M.</w:t>
+      </w:r>
+      <w:r>
+        <w:t xml:space="preserve"> Soto and M. Ciolkowski, “The QualOSS Open Source Assessment Model Measuring the Performance of Open Source Communities,” </w:t>
+      </w:r>
+      <w:r>
+        <w:rPr>
+          <w:i/>
+        </w:rPr>
+        <w:t>Third International Symposiumm on Empirical Software Engineering and Measurement</w:t>
+      </w:r>
+      <w:r>
+        <w:t>, Oct. 2009.</w:t>
+      </w:r>
+    </w:p>
+    <w:p>
+      <w:pPr>
+        <w:spacing w:after="120"/>
+      </w:pPr>
+      <w:r>
+        <w:t xml:space="preserve">[11] </w:t>
+      </w:r>
+      <w:r>
+        <w:t xml:space="preserve">I. Samoladas, G. Gousios, D. Spinellis, and I. Stamelos, “The SQO-OSS quality model: measurement based open source software evaluation,” </w:t>
+      </w:r>
+      <w:r>
+        <w:rPr>
+          <w:i/>
+        </w:rPr>
+        <w:t>4th International Conference on Open Source Systems</w:t>
+      </w:r>
+      <w:r>
+        <w:t>, Sep. 2008.</w:t>
+      </w:r>
+    </w:p>
+    <w:p>
+      <w:pPr>
+        <w:spacing w:after="120"/>
+      </w:pPr>
+      <w:r>
+        <w:t xml:space="preserve">[12] </w:t>
+      </w:r>
+      <w:r>
+        <w:t xml:space="preserve">E. Petrinja, R. Nambakam, and A. Sillitti, “Introducing the OpenSource Maturity Model,” </w:t>
+      </w:r>
+      <w:r>
+        <w:rPr>
+          <w:i/>
+        </w:rPr>
+        <w:t>FLOSS '09 Proceedings of the 2009 ICSE Workshop on Emerging Trends in Free/Libre/Open Source Software Research and Development</w:t>
+      </w:r>
+      <w:r>
+        <w:t>, May 2009.</w:t>
+      </w:r>
+    </w:p>
+    <w:p>
+      <w:pPr>
+        <w:spacing w:after="120"/>
+      </w:pPr>
+      <w:r>
+        <w:t xml:space="preserve">[13] </w:t>
+      </w:r>
+      <w:r>
+        <w:t xml:space="preserve">G. Fachler, “Using Pirate Metrics to measure success of open source projects,” </w:t>
+      </w:r>
+      <w:r>
+        <w:rPr>
+          <w:i/>
+        </w:rPr>
+        <w:t>Opensource.com</w:t>
+      </w:r>
+      <w:r>
+        <w:t>, Jun. 2016.</w:t>
+      </w:r>
+    </w:p>
+    <w:p>
+      <w:pPr>
+        <w:spacing w:after="120"/>
+      </w:pPr>
+      <w:r>
+        <w:t>[14]</w:t>
+      </w:r>
+      <w:r>
+        <w:t xml:space="preserve"> B. </w:t>
+      </w:r>
+      <w:r>
+        <w:t>Norick</w:t>
+      </w:r>
+      <w:r>
+        <w:t>, J. Krohn, E. Howard, B. Welna, and C.</w:t>
+      </w:r>
+      <w:r>
+        <w:t xml:space="preserve"> Izurieta. "Effects of the number of developers on code quality in open source software: a case study." </w:t>
+      </w:r>
+      <w:r>
+        <w:rPr>
+          <w:i/>
+        </w:rPr>
+        <w:t>Proceedings of the 2010 ACM-IEEE International Symposium on Empirical Software Engineering and Measurement</w:t>
+      </w:r>
+      <w:r>
+        <w:t>, Sep.</w:t>
+      </w:r>
+      <w:r>
+        <w:t xml:space="preserve"> 2010.</w:t>
+      </w:r>
+    </w:p>
+    <w:p>
+      <w:pPr>
+        <w:spacing w:after="120"/>
+      </w:pPr>
+      <w:r>
+        <w:t>[15]</w:t>
+      </w:r>
+      <w:r>
+        <w:t xml:space="preserve"> D</w:t>
+      </w:r>
+      <w:r>
+        <w:t>.</w:t>
+      </w:r>
+      <w:r>
+        <w:t xml:space="preserve"> </w:t>
+      </w:r>
+      <w:r>
+        <w:t>Berkholz</w:t>
+      </w:r>
+      <w:r>
+        <w:t>.</w:t>
+      </w:r>
+      <w:r>
+        <w:t xml:space="preserve"> "The size of open-source communities and its impact upon activity, licensing, and hosting." </w:t>
+      </w:r>
+      <w:r>
+        <w:rPr>
+          <w:i/>
+        </w:rPr>
+        <w:t>Donnie Berkholz's Story of Data</w:t>
+      </w:r>
+      <w:r>
+        <w:t>, Apr.</w:t>
+      </w:r>
+      <w:r>
+        <w:t xml:space="preserve"> 2013.</w:t>
+      </w:r>
+    </w:p>
+    <w:p>
+      <w:pPr>
+        <w:spacing w:after="120"/>
+      </w:pPr>
+      <w:r>
+        <w:t>[16]</w:t>
+      </w:r>
+      <w:r>
+        <w:t xml:space="preserve"> R</w:t>
+      </w:r>
+      <w:r>
+        <w:t xml:space="preserve">. Lincke, J. Lundberg, and W. Löwe, “ Comparing software metrics tools,” </w:t>
+      </w:r>
+      <w:r>
+        <w:rPr>
+          <w:i/>
+        </w:rPr>
+        <w:t>ISSTA '08 Proceedings of the 2008 international symposium on Software testing and analysis</w:t>
+      </w:r>
+      <w:r>
+        <w:t>, Jul. 2008.</w:t>
+      </w:r>
     </w:p>
     <w:sectPr>
       <w:pgSz w:w="12240" w:h="15840"/>
@@ -4936,6 +5401,20 @@
       <w:u w:val="single"/>
     </w:rPr>
   </w:style>
+  <w:style w:type="paragraph" w:styleId="NormalWeb">
+    <w:name w:val="Normal (Web)"/>
+    <w:basedOn w:val="Normal"/>
+    <w:uiPriority w:val="99"/>
+    <w:semiHidden/>
+    <w:unhideWhenUsed/>
+    <w:rsid w:val="005518D6"/>
+    <w:pPr>
+      <w:spacing w:before="100" w:beforeAutospacing="1" w:after="100" w:afterAutospacing="1"/>
+    </w:pPr>
+    <w:rPr>
+      <w:lang w:eastAsia="en-CA"/>
+    </w:rPr>
+  </w:style>
 </w:styles>
 </file>
 
@@ -5205,7 +5684,7 @@
 </file>
 
 <file path=customXml/itemProps1.xml><?xml version="1.0" encoding="utf-8"?>
-<ds:datastoreItem xmlns:ds="http://schemas.openxmlformats.org/officeDocument/2006/customXml" ds:itemID="{5BEB1806-1631-4238-A0AD-9958A9C9A614}">
+<ds:datastoreItem xmlns:ds="http://schemas.openxmlformats.org/officeDocument/2006/customXml" ds:itemID="{CA84DE5B-4385-4E56-B977-576B5156DC6E}">
   <ds:schemaRefs>
     <ds:schemaRef ds:uri="http://schemas.openxmlformats.org/officeDocument/2006/bibliography"/>
   </ds:schemaRefs>

</xml_diff>